<commit_message>
updated 5.1 replacing "permits" with "considers"
</commit_message>
<xml_diff>
--- a/templates/OpenChainSpec-2.0.TranslationTemplate.docx
+++ b/templates/OpenChainSpec-2.0.TranslationTemplate.docx
@@ -1382,7 +1382,6 @@
       <w:pPr>
         <w:spacing w:before="60"/>
       </w:pPr>
-      <w:proofErr w:type="gramStart"/>
       <w:r>
         <w:rPr>
           <w:b/>
@@ -1428,7 +1427,6 @@
       <w:r>
         <w:t xml:space="preserve"> Supplied Software.</w:t>
       </w:r>
-      <w:proofErr w:type="gramEnd"/>
       <w:r>
         <w:t xml:space="preserve"> The collection may include (but </w:t>
       </w:r>
@@ -1567,7 +1565,6 @@
       <w:pPr>
         <w:spacing w:before="60"/>
       </w:pPr>
-      <w:proofErr w:type="gramStart"/>
       <w:r>
         <w:t>“</w:t>
       </w:r>
@@ -1586,7 +1583,6 @@
       <w:r>
         <w:t>compliance activities.</w:t>
       </w:r>
-      <w:proofErr w:type="gramEnd"/>
       <w:r>
         <w:t xml:space="preserve"> </w:t>
       </w:r>
@@ -1743,7 +1739,6 @@
     </w:p>
     <w:p/>
     <w:p>
-      <w:proofErr w:type="gramStart"/>
       <w:r>
         <w:rPr>
           <w:b/>
@@ -1798,11 +1793,9 @@
       <w:r>
         <w:t>ndividuals).</w:t>
       </w:r>
-      <w:proofErr w:type="gramEnd"/>
     </w:p>
     <w:p/>
     <w:p>
-      <w:proofErr w:type="gramStart"/>
       <w:r>
         <w:rPr>
           <w:b/>
@@ -1860,7 +1853,6 @@
       <w:r>
         <w:t xml:space="preserve"> satisfied.</w:t>
       </w:r>
-      <w:proofErr w:type="gramEnd"/>
     </w:p>
     <w:p/>
     <w:p/>
@@ -3285,8 +3277,6 @@
       <w:pPr>
         <w:ind w:left="720"/>
       </w:pPr>
-      <w:bookmarkStart w:id="8" w:name="_GoBack"/>
-      <w:bookmarkEnd w:id="8"/>
     </w:p>
     <w:p>
       <w:pPr>
@@ -3487,8 +3477,8 @@
       <w:pPr>
         <w:pStyle w:val="Heading2"/>
       </w:pPr>
-      <w:bookmarkStart w:id="9" w:name="_Toc457078799"/>
-      <w:bookmarkStart w:id="10" w:name="_Toc5785629"/>
+      <w:bookmarkStart w:id="8" w:name="_Toc457078799"/>
+      <w:bookmarkStart w:id="9" w:name="_Toc5785629"/>
       <w:r>
         <w:lastRenderedPageBreak/>
         <w:t>2.0</w:t>
@@ -3502,8 +3492,8 @@
       <w:r>
         <w:t xml:space="preserve"> Tasks Defined and Supported</w:t>
       </w:r>
+      <w:bookmarkEnd w:id="8"/>
       <w:bookmarkEnd w:id="9"/>
-      <w:bookmarkEnd w:id="10"/>
     </w:p>
     <w:p>
       <w:pPr>
@@ -4434,15 +4424,7 @@
         <w:t>nsure</w:t>
       </w:r>
       <w:r>
-        <w:t xml:space="preserve">: </w:t>
-      </w:r>
-      <w:proofErr w:type="spellStart"/>
-      <w:r>
-        <w:t>i</w:t>
-      </w:r>
-      <w:proofErr w:type="spellEnd"/>
-      <w:r>
-        <w:t>)</w:t>
+        <w:t>: i)</w:t>
       </w:r>
       <w:r>
         <w:t xml:space="preserve"> </w:t>
@@ -4487,8 +4469,8 @@
       <w:pPr>
         <w:pStyle w:val="Heading2"/>
       </w:pPr>
-      <w:bookmarkStart w:id="11" w:name="_Toc457078800"/>
-      <w:bookmarkStart w:id="12" w:name="_Toc5785630"/>
+      <w:bookmarkStart w:id="10" w:name="_Toc457078800"/>
+      <w:bookmarkStart w:id="11" w:name="_Toc5785630"/>
       <w:r>
         <w:lastRenderedPageBreak/>
         <w:t>3.0</w:t>
@@ -4505,17 +4487,17 @@
       <w:r>
         <w:t>ontent</w:t>
       </w:r>
+      <w:bookmarkEnd w:id="10"/>
+      <w:r>
+        <w:t xml:space="preserve"> </w:t>
+      </w:r>
+      <w:r>
+        <w:t>Review and Approv</w:t>
+      </w:r>
+      <w:r>
+        <w:t>al</w:t>
+      </w:r>
       <w:bookmarkEnd w:id="11"/>
-      <w:r>
-        <w:t xml:space="preserve"> </w:t>
-      </w:r>
-      <w:r>
-        <w:t>Review and Approv</w:t>
-      </w:r>
-      <w:r>
-        <w:t>al</w:t>
-      </w:r>
-      <w:bookmarkEnd w:id="12"/>
     </w:p>
     <w:p>
       <w:pPr>
@@ -5108,19 +5090,11 @@
           <w:b/>
         </w:rPr>
       </w:pPr>
-      <w:proofErr w:type="gramStart"/>
-      <w:r>
-        <w:rPr>
-          <w:b/>
-        </w:rPr>
-        <w:t>contains</w:t>
-      </w:r>
-      <w:proofErr w:type="gramEnd"/>
-      <w:r>
-        <w:rPr>
-          <w:b/>
-        </w:rPr>
-        <w:t xml:space="preserve"> </w:t>
+      <w:r>
+        <w:rPr>
+          <w:b/>
+        </w:rPr>
+        <w:t xml:space="preserve">contains </w:t>
       </w:r>
       <w:r>
         <w:rPr>
@@ -5404,8 +5378,8 @@
         <w:pStyle w:val="Heading2"/>
         <w:spacing w:before="60"/>
       </w:pPr>
-      <w:bookmarkStart w:id="13" w:name="_Toc457078801"/>
-      <w:bookmarkStart w:id="14" w:name="_Toc5785631"/>
+      <w:bookmarkStart w:id="12" w:name="_Toc457078801"/>
+      <w:bookmarkStart w:id="13" w:name="_Toc5785631"/>
       <w:r>
         <w:lastRenderedPageBreak/>
         <w:t>4.0</w:t>
@@ -5422,11 +5396,11 @@
       <w:r>
         <w:t>rtifact</w:t>
       </w:r>
+      <w:bookmarkEnd w:id="12"/>
+      <w:r>
+        <w:t xml:space="preserve"> Creation and Delivery</w:t>
+      </w:r>
       <w:bookmarkEnd w:id="13"/>
-      <w:r>
-        <w:t xml:space="preserve"> Creation and Delivery</w:t>
-      </w:r>
-      <w:bookmarkEnd w:id="14"/>
     </w:p>
     <w:p>
       <w:pPr>
@@ -5729,8 +5703,8 @@
         <w:pStyle w:val="Heading2"/>
         <w:spacing w:before="60"/>
       </w:pPr>
-      <w:bookmarkStart w:id="15" w:name="_Toc457078802"/>
-      <w:bookmarkStart w:id="16" w:name="_Toc5785632"/>
+      <w:bookmarkStart w:id="14" w:name="_Toc457078802"/>
+      <w:bookmarkStart w:id="15" w:name="_Toc5785632"/>
       <w:r>
         <w:lastRenderedPageBreak/>
         <w:t xml:space="preserve">5.0 </w:t>
@@ -5750,11 +5724,11 @@
       <w:r>
         <w:t xml:space="preserve"> Community Engagement</w:t>
       </w:r>
+      <w:bookmarkEnd w:id="14"/>
+      <w:r>
+        <w:t>s</w:t>
+      </w:r>
       <w:bookmarkEnd w:id="15"/>
-      <w:r>
-        <w:t>s</w:t>
-      </w:r>
-      <w:bookmarkEnd w:id="16"/>
     </w:p>
     <w:p>
       <w:pPr>
@@ -5801,7 +5775,21 @@
         <w:rPr>
           <w:b/>
         </w:rPr>
-        <w:t xml:space="preserve">If an organization permits contributions to Open Source projects then </w:t>
+        <w:t xml:space="preserve">If an organization </w:t>
+      </w:r>
+      <w:r>
+        <w:rPr>
+          <w:b/>
+        </w:rPr>
+        <w:t>considers</w:t>
+      </w:r>
+      <w:bookmarkStart w:id="16" w:name="_GoBack"/>
+      <w:bookmarkEnd w:id="16"/>
+      <w:r>
+        <w:rPr>
+          <w:b/>
+        </w:rPr>
+        <w:t xml:space="preserve"> contributions to Open Source projects then </w:t>
       </w:r>
     </w:p>
     <w:p>
@@ -5978,13 +5966,8 @@
         </w:numPr>
       </w:pPr>
       <w:r>
-        <w:t xml:space="preserve">5.1.3 </w:t>
-      </w:r>
-      <w:proofErr w:type="gramStart"/>
-      <w:r>
-        <w:t>a</w:t>
-      </w:r>
-      <w:proofErr w:type="gramEnd"/>
+        <w:t>5.1.3 a</w:t>
+      </w:r>
       <w:r>
         <w:t xml:space="preserve"> documented procedure that makes all Software Staff aware of the existence of the Open Source contribution policy (</w:t>
       </w:r>
@@ -6936,23 +6919,7 @@
           <w:rFonts w:cs="Arial"/>
           <w:shd w:val="clear" w:color="auto" w:fill="FFFFFF"/>
         </w:rPr>
-        <w:t xml:space="preserve">. Translations are </w:t>
-      </w:r>
-      <w:proofErr w:type="spellStart"/>
-      <w:r>
-        <w:rPr>
-          <w:rFonts w:cs="Arial"/>
-          <w:shd w:val="clear" w:color="auto" w:fill="FFFFFF"/>
-        </w:rPr>
-        <w:t>i</w:t>
-      </w:r>
-      <w:proofErr w:type="spellEnd"/>
-      <w:r>
-        <w:rPr>
-          <w:rFonts w:cs="Arial"/>
-          <w:shd w:val="clear" w:color="auto" w:fill="FFFFFF"/>
-        </w:rPr>
-        <w:t xml:space="preserve">) offered </w:t>
+        <w:t xml:space="preserve">. Translations are i) offered </w:t>
       </w:r>
       <w:r>
         <w:rPr>
@@ -7115,7 +7082,7 @@
           <w:rPr>
             <w:sz w:val="16"/>
           </w:rPr>
-          <w:t>9 a</w:t>
+          <w:t>9 b</w:t>
         </w:r>
       </w:p>
       <w:p>
@@ -7156,7 +7123,7 @@
             <w:b/>
             <w:noProof/>
           </w:rPr>
-          <w:t>2</w:t>
+          <w:t>10</w:t>
         </w:r>
         <w:r>
           <w:rPr>
@@ -13034,7 +13001,7 @@
 </file>
 
 <file path=customXml/itemProps1.xml><?xml version="1.0" encoding="utf-8"?>
-<ds:datastoreItem xmlns:ds="http://schemas.openxmlformats.org/officeDocument/2006/customXml" ds:itemID="{CF983F6A-7313-4016-BA9E-F986D215D69C}">
+<ds:datastoreItem xmlns:ds="http://schemas.openxmlformats.org/officeDocument/2006/customXml" ds:itemID="{0430E128-8C36-415C-94F0-3F73445B3ADB}">
   <ds:schemaRefs>
     <ds:schemaRef ds:uri="http://schemas.openxmlformats.org/officeDocument/2006/bibliography"/>
   </ds:schemaRefs>

</xml_diff>